<commit_message>
Master and bachelor thesis added in Publication list
</commit_message>
<xml_diff>
--- a/Publication_list.docx
+++ b/Publication_list.docx
@@ -7,12 +7,6 @@
         <w:tblStyle w:val="TableGrid"/>
         <w:tblW w:w="9458" w:type="dxa"/>
         <w:tblInd w:w="-410" w:type="dxa"/>
-        <w:tblCellMar>
-          <w:top w:w="0" w:type="dxa"/>
-          <w:left w:w="0" w:type="dxa"/>
-          <w:bottom w:w="0" w:type="dxa"/>
-          <w:right w:w="0" w:type="dxa"/>
-        </w:tblCellMar>
         <w:tblLook w:val="04A0" w:firstRow="1" w:lastRow="0" w:firstColumn="1" w:lastColumn="0" w:noHBand="0" w:noVBand="1"/>
       </w:tblPr>
       <w:tblGrid>
@@ -35,7 +29,6 @@
           </w:tcPr>
           <w:p>
             <w:pPr>
-              <w:spacing w:after="0"/>
               <w:rPr>
                 <w:sz w:val="68"/>
               </w:rPr>
@@ -47,11 +40,7 @@
               <w:t>Publication list</w:t>
             </w:r>
           </w:p>
-          <w:p>
-            <w:pPr>
-              <w:spacing w:after="0"/>
-            </w:pPr>
-          </w:p>
+          <w:p/>
         </w:tc>
         <w:tc>
           <w:tcPr>
@@ -77,7 +66,6 @@
               </w:rPr>
               <w:t xml:space="preserve">Josip </w:t>
             </w:r>
-            <w:proofErr w:type="spellStart"/>
             <w:r>
               <w:rPr>
                 <w:i/>
@@ -93,22 +81,11 @@
                 <w:color w:val="545454"/>
                 <w:shd w:val="clear" w:color="auto" w:fill="FFFFFF"/>
               </w:rPr>
-              <w:t>č</w:t>
-            </w:r>
-            <w:r>
-              <w:rPr>
-                <w:rFonts w:cs="Arial"/>
-                <w:i/>
-                <w:color w:val="545454"/>
-                <w:shd w:val="clear" w:color="auto" w:fill="FFFFFF"/>
-              </w:rPr>
-              <w:t>ka</w:t>
-            </w:r>
-            <w:proofErr w:type="spellEnd"/>
-          </w:p>
-          <w:p>
-            <w:pPr>
-              <w:spacing w:after="0"/>
+              <w:t>čka</w:t>
+            </w:r>
+          </w:p>
+          <w:p>
+            <w:pPr>
               <w:jc w:val="right"/>
             </w:pPr>
             <w:r>
@@ -285,14 +262,12 @@
           </w:rPr>
           <w:t xml:space="preserve">Christoph </w:t>
         </w:r>
-        <w:proofErr w:type="spellStart"/>
         <w:r>
           <w:rPr>
             <w:i/>
           </w:rPr>
           <w:t>Kloeffel</w:t>
         </w:r>
-        <w:proofErr w:type="spellEnd"/>
       </w:hyperlink>
       <w:r>
         <w:rPr>
@@ -307,14 +282,12 @@
           </w:rPr>
           <w:t xml:space="preserve">Lada </w:t>
         </w:r>
-        <w:proofErr w:type="spellStart"/>
         <w:r>
           <w:rPr>
             <w:i/>
           </w:rPr>
           <w:t>Vukušić</w:t>
         </w:r>
-        <w:proofErr w:type="spellEnd"/>
       </w:hyperlink>
       <w:r>
         <w:rPr>
@@ -339,46 +312,28 @@
           <w:rPr>
             <w:i/>
           </w:rPr>
-          <w:t xml:space="preserve">D. </w:t>
+          <w:t>D. Rossell</w:t>
         </w:r>
-        <w:proofErr w:type="spellStart"/>
+      </w:hyperlink>
+      <w:r>
+        <w:rPr>
+          <w:i/>
+        </w:rPr>
+        <w:t>, </w:t>
+      </w:r>
+      <w:hyperlink r:id="rId8" w:history="1">
         <w:r>
           <w:rPr>
             <w:i/>
           </w:rPr>
-          <w:t>Rossell</w:t>
+          <w:t xml:space="preserve">Violetta </w:t>
         </w:r>
-        <w:proofErr w:type="spellEnd"/>
-      </w:hyperlink>
-      <w:r>
-        <w:rPr>
-          <w:i/>
-        </w:rPr>
-        <w:t>, </w:t>
-      </w:r>
-      <w:hyperlink r:id="rId8" w:history="1">
-        <w:proofErr w:type="spellStart"/>
-        <w:r>
-          <w:rPr>
-            <w:i/>
-          </w:rPr>
-          <w:t>Violetta</w:t>
-        </w:r>
-        <w:proofErr w:type="spellEnd"/>
-        <w:r>
-          <w:rPr>
-            <w:i/>
-          </w:rPr>
-          <w:t xml:space="preserve"> </w:t>
-        </w:r>
-        <w:proofErr w:type="spellStart"/>
         <w:r>
           <w:rPr>
             <w:i/>
           </w:rPr>
           <w:t>Sessi</w:t>
         </w:r>
-        <w:proofErr w:type="spellEnd"/>
       </w:hyperlink>
       <w:r>
         <w:rPr>
@@ -393,14 +348,12 @@
           </w:rPr>
           <w:t xml:space="preserve">Josip </w:t>
         </w:r>
-        <w:proofErr w:type="spellStart"/>
         <w:r>
           <w:rPr>
             <w:i/>
           </w:rPr>
           <w:t>Kukučka</w:t>
         </w:r>
-        <w:proofErr w:type="spellEnd"/>
       </w:hyperlink>
       <w:r>
         <w:rPr>
@@ -475,16 +428,8 @@
           <w:rPr>
             <w:i/>
           </w:rPr>
-          <w:t xml:space="preserve">Armando </w:t>
+          <w:t>Armando Rastelli</w:t>
         </w:r>
-        <w:proofErr w:type="spellStart"/>
-        <w:r>
-          <w:rPr>
-            <w:i/>
-          </w:rPr>
-          <w:t>Rastelli</w:t>
-        </w:r>
-        <w:proofErr w:type="spellEnd"/>
       </w:hyperlink>
       <w:r>
         <w:rPr>
@@ -543,21 +488,7 @@
         <w:rPr>
           <w:lang w:val="de-AT"/>
         </w:rPr>
-        <w:t xml:space="preserve">, (Nano Letters </w:t>
-      </w:r>
-      <w:proofErr w:type="spellStart"/>
-      <w:r>
-        <w:rPr>
-          <w:lang w:val="de-AT"/>
-        </w:rPr>
-        <w:t>accepted</w:t>
-      </w:r>
-      <w:proofErr w:type="spellEnd"/>
-      <w:r>
-        <w:rPr>
-          <w:lang w:val="de-AT"/>
-        </w:rPr>
-        <w:t>)</w:t>
+        <w:t>, (Nano Letters accepted)</w:t>
       </w:r>
     </w:p>
     <w:p>
@@ -707,14 +638,7 @@
           <w:color w:val="59B24C"/>
           <w:sz w:val="29"/>
         </w:rPr>
-        <w:t xml:space="preserve"> </w:t>
-      </w:r>
-      <w:r>
-        <w:rPr>
-          <w:color w:val="59B24C"/>
-          <w:sz w:val="29"/>
-        </w:rPr>
-        <w:t>Poster contributions</w:t>
+        <w:t xml:space="preserve"> Poster contributions</w:t>
       </w:r>
     </w:p>
     <w:tbl>
@@ -724,9 +648,6 @@
         <w:tblInd w:w="-233" w:type="dxa"/>
         <w:tblCellMar>
           <w:top w:w="1" w:type="dxa"/>
-          <w:left w:w="0" w:type="dxa"/>
-          <w:bottom w:w="0" w:type="dxa"/>
-          <w:right w:w="0" w:type="dxa"/>
         </w:tblCellMar>
         <w:tblLook w:val="04A0" w:firstRow="1" w:lastRow="0" w:firstColumn="1" w:lastColumn="0" w:noHBand="0" w:noVBand="1"/>
       </w:tblPr>
@@ -750,7 +671,6 @@
           </w:tcPr>
           <w:p>
             <w:pPr>
-              <w:spacing w:after="0"/>
               <w:ind w:left="73"/>
               <w:jc w:val="center"/>
             </w:pPr>
@@ -759,9 +679,6 @@
             </w:r>
           </w:p>
           <w:p>
-            <w:pPr>
-              <w:spacing w:after="0"/>
-            </w:pPr>
             <w:r>
               <w:t>21-26, 2016</w:t>
             </w:r>
@@ -779,7 +696,6 @@
           </w:tcPr>
           <w:p>
             <w:pPr>
-              <w:spacing w:after="0"/>
               <w:ind w:left="16"/>
               <w:jc w:val="both"/>
             </w:pPr>
@@ -787,26 +703,11 @@
               <w:rPr>
                 <w:b/>
               </w:rPr>
-              <w:t xml:space="preserve">Charge sensing in </w:t>
-            </w:r>
-            <w:proofErr w:type="spellStart"/>
-            <w:r>
-              <w:rPr>
-                <w:b/>
-              </w:rPr>
-              <w:t>SiGe</w:t>
-            </w:r>
-            <w:proofErr w:type="spellEnd"/>
-            <w:r>
-              <w:rPr>
-                <w:b/>
-              </w:rPr>
-              <w:t xml:space="preserve"> self-assembled nanostructures</w:t>
+              <w:t>Charge sensing in SiGe self-assembled nanostructures</w:t>
             </w:r>
             <w:r>
               <w:t xml:space="preserve">, </w:t>
             </w:r>
-            <w:proofErr w:type="spellStart"/>
             <w:r>
               <w:rPr>
                 <w:i/>
@@ -814,188 +715,41 @@
               </w:rPr>
               <w:t>L.Vukušić</w:t>
             </w:r>
-            <w:proofErr w:type="spellEnd"/>
             <w:r>
               <w:rPr>
                 <w:i/>
               </w:rPr>
-              <w:t xml:space="preserve">, </w:t>
-            </w:r>
-            <w:proofErr w:type="spellStart"/>
-            <w:r>
-              <w:rPr>
-                <w:i/>
-              </w:rPr>
-              <w:t>J.Kukučka</w:t>
-            </w:r>
-            <w:proofErr w:type="spellEnd"/>
-            <w:r>
-              <w:rPr>
-                <w:i/>
-              </w:rPr>
-              <w:t>,</w:t>
-            </w:r>
-          </w:p>
-          <w:p>
-            <w:pPr>
-              <w:spacing w:after="0"/>
+              <w:t>, J.Kukučka,</w:t>
+            </w:r>
+          </w:p>
+          <w:p>
+            <w:pPr>
               <w:ind w:left="4"/>
               <w:jc w:val="both"/>
             </w:pPr>
-            <w:proofErr w:type="spellStart"/>
             <w:r>
               <w:rPr>
                 <w:i/>
               </w:rPr>
-              <w:t>H.Watzinger</w:t>
-            </w:r>
-            <w:proofErr w:type="spellEnd"/>
+              <w:t>H.Watzinger, M.Glaser, V.Sessi, E.Lausecker, R.Kirchschlager, A.Truhlar, A.Rastelli,</w:t>
+            </w:r>
+          </w:p>
+          <w:p>
+            <w:pPr>
+              <w:ind w:left="16" w:hanging="12"/>
+            </w:pPr>
             <w:r>
               <w:rPr>
                 <w:i/>
               </w:rPr>
-              <w:t xml:space="preserve">, </w:t>
-            </w:r>
-            <w:proofErr w:type="spellStart"/>
-            <w:r>
-              <w:rPr>
-                <w:i/>
-              </w:rPr>
-              <w:t>M.Glaser</w:t>
-            </w:r>
-            <w:proofErr w:type="spellEnd"/>
-            <w:r>
-              <w:rPr>
-                <w:i/>
-              </w:rPr>
-              <w:t xml:space="preserve">, </w:t>
-            </w:r>
-            <w:proofErr w:type="spellStart"/>
-            <w:r>
-              <w:rPr>
-                <w:i/>
-              </w:rPr>
-              <w:t>V.Sessi</w:t>
-            </w:r>
-            <w:proofErr w:type="spellEnd"/>
-            <w:r>
-              <w:rPr>
-                <w:i/>
-              </w:rPr>
-              <w:t xml:space="preserve">, </w:t>
-            </w:r>
-            <w:proofErr w:type="spellStart"/>
-            <w:r>
-              <w:rPr>
-                <w:i/>
-              </w:rPr>
-              <w:t>E.Lausecker</w:t>
-            </w:r>
-            <w:proofErr w:type="spellEnd"/>
-            <w:r>
-              <w:rPr>
-                <w:i/>
-              </w:rPr>
-              <w:t xml:space="preserve">, </w:t>
-            </w:r>
-            <w:proofErr w:type="spellStart"/>
-            <w:r>
-              <w:rPr>
-                <w:i/>
-              </w:rPr>
-              <w:t>R.Kirchschlager</w:t>
-            </w:r>
-            <w:proofErr w:type="spellEnd"/>
-            <w:r>
-              <w:rPr>
-                <w:i/>
-              </w:rPr>
-              <w:t xml:space="preserve">, </w:t>
-            </w:r>
-            <w:proofErr w:type="spellStart"/>
-            <w:r>
-              <w:rPr>
-                <w:i/>
-              </w:rPr>
-              <w:t>A.Truhlar</w:t>
-            </w:r>
-            <w:proofErr w:type="spellEnd"/>
-            <w:r>
-              <w:rPr>
-                <w:i/>
-              </w:rPr>
-              <w:t xml:space="preserve">, </w:t>
-            </w:r>
-            <w:proofErr w:type="spellStart"/>
-            <w:r>
-              <w:rPr>
-                <w:i/>
-              </w:rPr>
-              <w:t>A.Rastelli</w:t>
-            </w:r>
-            <w:proofErr w:type="spellEnd"/>
-            <w:r>
-              <w:rPr>
-                <w:i/>
-              </w:rPr>
-              <w:t>,</w:t>
-            </w:r>
-          </w:p>
-          <w:p>
-            <w:pPr>
-              <w:spacing w:after="0"/>
-              <w:ind w:left="16" w:hanging="12"/>
-            </w:pPr>
-            <w:proofErr w:type="spellStart"/>
-            <w:r>
-              <w:rPr>
-                <w:i/>
-              </w:rPr>
-              <w:t>F.Schäffler</w:t>
-            </w:r>
-            <w:proofErr w:type="spellEnd"/>
-            <w:r>
-              <w:rPr>
-                <w:i/>
-              </w:rPr>
-              <w:t xml:space="preserve"> and </w:t>
-            </w:r>
-            <w:proofErr w:type="spellStart"/>
-            <w:r>
-              <w:rPr>
-                <w:i/>
-              </w:rPr>
-              <w:t>G.Katsaros</w:t>
-            </w:r>
-            <w:proofErr w:type="spellEnd"/>
-            <w:r>
-              <w:t xml:space="preserve">, 19th International </w:t>
-            </w:r>
-            <w:proofErr w:type="spellStart"/>
-            <w:r>
-              <w:t>Wc</w:t>
-            </w:r>
-            <w:bookmarkStart w:id="0" w:name="_GoBack"/>
-            <w:bookmarkEnd w:id="0"/>
-            <w:r>
-              <w:t>interschool</w:t>
-            </w:r>
-            <w:proofErr w:type="spellEnd"/>
-            <w:r>
-              <w:t xml:space="preserve"> on New Developments in Solid State Physics, Castle of </w:t>
-            </w:r>
-            <w:proofErr w:type="spellStart"/>
-            <w:r>
-              <w:t>Mauterndorf</w:t>
-            </w:r>
-            <w:proofErr w:type="spellEnd"/>
-            <w:r>
-              <w:t>, Austria.</w:t>
-            </w:r>
-          </w:p>
-          <w:p>
-            <w:pPr>
-              <w:spacing w:after="0"/>
+              <w:t>F.Schäffler and G.Katsaros</w:t>
+            </w:r>
+            <w:r>
+              <w:t>, 19th International Wcinterschool on New Developments in Solid State Physics, Castle of Mauterndorf, Austria.</w:t>
+            </w:r>
+          </w:p>
+          <w:p>
+            <w:pPr>
               <w:ind w:left="16" w:hanging="12"/>
             </w:pPr>
           </w:p>
@@ -1017,7 +771,6 @@
           </w:tcPr>
           <w:p>
             <w:pPr>
-              <w:spacing w:after="0"/>
               <w:ind w:left="405"/>
             </w:pPr>
             <w:r>
@@ -1025,9 +778,6 @@
             </w:r>
           </w:p>
           <w:p>
-            <w:pPr>
-              <w:spacing w:after="0"/>
-            </w:pPr>
             <w:r>
               <w:t>10-13, 2015</w:t>
             </w:r>
@@ -1045,7 +795,6 @@
           </w:tcPr>
           <w:p>
             <w:pPr>
-              <w:spacing w:after="0"/>
               <w:ind w:left="16"/>
               <w:jc w:val="both"/>
             </w:pPr>
@@ -1053,34 +802,11 @@
               <w:rPr>
                 <w:b/>
               </w:rPr>
-              <w:t xml:space="preserve">Moving away from simple </w:t>
-            </w:r>
-            <w:proofErr w:type="spellStart"/>
-            <w:r>
-              <w:rPr>
-                <w:b/>
-              </w:rPr>
-              <w:t>SiGe</w:t>
-            </w:r>
-            <w:proofErr w:type="spellEnd"/>
-            <w:r>
-              <w:rPr>
-                <w:b/>
-              </w:rPr>
-              <w:t xml:space="preserve"> self-assembled </w:t>
-            </w:r>
-            <w:proofErr w:type="spellStart"/>
-            <w:r>
-              <w:rPr>
-                <w:b/>
-              </w:rPr>
-              <w:t>nanodevices</w:t>
-            </w:r>
-            <w:proofErr w:type="spellEnd"/>
+              <w:t>Moving away from simple SiGe self-assembled nanodevices</w:t>
+            </w:r>
             <w:r>
               <w:t xml:space="preserve">, </w:t>
             </w:r>
-            <w:proofErr w:type="spellStart"/>
             <w:r>
               <w:rPr>
                 <w:i/>
@@ -1088,7 +814,6 @@
               </w:rPr>
               <w:t>L.Vukušić</w:t>
             </w:r>
-            <w:proofErr w:type="spellEnd"/>
             <w:r>
               <w:rPr>
                 <w:i/>
@@ -1098,166 +823,28 @@
           </w:p>
           <w:p>
             <w:pPr>
-              <w:spacing w:after="0"/>
               <w:ind w:left="4"/>
               <w:jc w:val="both"/>
             </w:pPr>
-            <w:proofErr w:type="spellStart"/>
             <w:r>
               <w:rPr>
                 <w:i/>
               </w:rPr>
-              <w:t>H.Watzinger</w:t>
-            </w:r>
-            <w:proofErr w:type="spellEnd"/>
+              <w:t>H.Watzinger, M.Glaser, V.Sessi, E.Lausecker, R.Kirchschlager, A.Truhlar, J.Kukučka,</w:t>
+            </w:r>
+          </w:p>
+          <w:p>
+            <w:pPr>
+              <w:ind w:left="16" w:hanging="16"/>
+            </w:pPr>
             <w:r>
               <w:rPr>
                 <w:i/>
               </w:rPr>
-              <w:t xml:space="preserve">, </w:t>
-            </w:r>
-            <w:proofErr w:type="spellStart"/>
-            <w:r>
-              <w:rPr>
-                <w:i/>
-              </w:rPr>
-              <w:t>M.Glaser</w:t>
-            </w:r>
-            <w:proofErr w:type="spellEnd"/>
-            <w:r>
-              <w:rPr>
-                <w:i/>
-              </w:rPr>
-              <w:t xml:space="preserve">, </w:t>
-            </w:r>
-            <w:proofErr w:type="spellStart"/>
-            <w:r>
-              <w:rPr>
-                <w:i/>
-              </w:rPr>
-              <w:t>V.Sessi</w:t>
-            </w:r>
-            <w:proofErr w:type="spellEnd"/>
-            <w:r>
-              <w:rPr>
-                <w:i/>
-              </w:rPr>
-              <w:t xml:space="preserve">, </w:t>
-            </w:r>
-            <w:proofErr w:type="spellStart"/>
-            <w:r>
-              <w:rPr>
-                <w:i/>
-              </w:rPr>
-              <w:t>E.Lausecker</w:t>
-            </w:r>
-            <w:proofErr w:type="spellEnd"/>
-            <w:r>
-              <w:rPr>
-                <w:i/>
-              </w:rPr>
-              <w:t xml:space="preserve">, </w:t>
-            </w:r>
-            <w:proofErr w:type="spellStart"/>
-            <w:r>
-              <w:rPr>
-                <w:i/>
-              </w:rPr>
-              <w:t>R.Kirchschlag</w:t>
-            </w:r>
-            <w:r>
-              <w:rPr>
-                <w:i/>
-              </w:rPr>
-              <w:t>er</w:t>
-            </w:r>
-            <w:proofErr w:type="spellEnd"/>
-            <w:r>
-              <w:rPr>
-                <w:i/>
-              </w:rPr>
-              <w:t xml:space="preserve">, </w:t>
-            </w:r>
-            <w:proofErr w:type="spellStart"/>
-            <w:r>
-              <w:rPr>
-                <w:i/>
-              </w:rPr>
-              <w:t>A.Truhlar</w:t>
-            </w:r>
-            <w:proofErr w:type="spellEnd"/>
-            <w:r>
-              <w:rPr>
-                <w:i/>
-              </w:rPr>
-              <w:t xml:space="preserve">, </w:t>
-            </w:r>
-            <w:proofErr w:type="spellStart"/>
-            <w:r>
-              <w:rPr>
-                <w:i/>
-              </w:rPr>
-              <w:t>J.Kukučka</w:t>
-            </w:r>
-            <w:proofErr w:type="spellEnd"/>
-            <w:r>
-              <w:rPr>
-                <w:i/>
-              </w:rPr>
-              <w:t>,</w:t>
-            </w:r>
-          </w:p>
-          <w:p>
-            <w:pPr>
-              <w:spacing w:after="0"/>
-              <w:ind w:left="16" w:hanging="16"/>
-            </w:pPr>
-            <w:proofErr w:type="spellStart"/>
-            <w:r>
-              <w:rPr>
-                <w:i/>
-              </w:rPr>
-              <w:t>A.Rastelli</w:t>
-            </w:r>
-            <w:proofErr w:type="spellEnd"/>
-            <w:r>
-              <w:rPr>
-                <w:i/>
-              </w:rPr>
-              <w:t xml:space="preserve">, </w:t>
-            </w:r>
-            <w:proofErr w:type="spellStart"/>
-            <w:r>
-              <w:rPr>
-                <w:i/>
-              </w:rPr>
-              <w:t>F.Schäffler</w:t>
-            </w:r>
-            <w:proofErr w:type="spellEnd"/>
-            <w:r>
-              <w:rPr>
-                <w:i/>
-              </w:rPr>
-              <w:t xml:space="preserve"> and </w:t>
-            </w:r>
-            <w:proofErr w:type="spellStart"/>
-            <w:r>
-              <w:rPr>
-                <w:i/>
-              </w:rPr>
-              <w:t>G.Katsaros</w:t>
-            </w:r>
-            <w:proofErr w:type="spellEnd"/>
-            <w:r>
-              <w:t xml:space="preserve">, The International Conference </w:t>
-            </w:r>
-            <w:proofErr w:type="spellStart"/>
-            <w:r>
-              <w:t>SpinTech</w:t>
-            </w:r>
-            <w:proofErr w:type="spellEnd"/>
-            <w:r>
-              <w:t xml:space="preserve"> VIII School and Conference, Basel, Switzerland.</w:t>
+              <w:t>A.Rastelli, F.Schäffler and G.Katsaros</w:t>
+            </w:r>
+            <w:r>
+              <w:t>, The International Conference SpinTech VIII School and Conference, Basel, Switzerland.</w:t>
             </w:r>
           </w:p>
         </w:tc>
@@ -1278,14 +865,10 @@
           </w:tcPr>
           <w:p>
             <w:pPr>
-              <w:spacing w:after="0"/>
               <w:ind w:left="43"/>
             </w:pPr>
           </w:p>
           <w:p>
-            <w:pPr>
-              <w:spacing w:after="0"/>
-            </w:pPr>
             <w:r>
               <w:t xml:space="preserve">   </w:t>
             </w:r>
@@ -1295,7 +878,6 @@
           </w:p>
           <w:p>
             <w:pPr>
-              <w:spacing w:after="0"/>
               <w:ind w:left="642"/>
             </w:pPr>
             <w:r>
@@ -1316,7 +898,6 @@
           </w:tcPr>
           <w:p>
             <w:pPr>
-              <w:spacing w:after="0"/>
               <w:jc w:val="both"/>
             </w:pPr>
             <w:r>
@@ -1328,21 +909,12 @@
             <w:r>
               <w:t xml:space="preserve">, </w:t>
             </w:r>
-            <w:proofErr w:type="spellStart"/>
             <w:r>
               <w:rPr>
                 <w:i/>
               </w:rPr>
-              <w:t>H.Watzinger</w:t>
-            </w:r>
-            <w:proofErr w:type="spellEnd"/>
-            <w:r>
-              <w:rPr>
-                <w:i/>
-              </w:rPr>
-              <w:t xml:space="preserve">, </w:t>
-            </w:r>
-            <w:proofErr w:type="spellStart"/>
+              <w:t xml:space="preserve">H.Watzinger, </w:t>
+            </w:r>
             <w:r>
               <w:rPr>
                 <w:i/>
@@ -1350,7 +922,6 @@
               </w:rPr>
               <w:t>L.Vukušić</w:t>
             </w:r>
-            <w:proofErr w:type="spellEnd"/>
             <w:r>
               <w:rPr>
                 <w:i/>
@@ -1360,137 +931,27 @@
           </w:p>
           <w:p>
             <w:pPr>
-              <w:spacing w:after="0"/>
               <w:ind w:left="5"/>
               <w:jc w:val="both"/>
             </w:pPr>
-            <w:proofErr w:type="spellStart"/>
             <w:r>
               <w:rPr>
                 <w:i/>
               </w:rPr>
-              <w:t>E.Lausecker</w:t>
-            </w:r>
-            <w:proofErr w:type="spellEnd"/>
-            <w:r>
-              <w:rPr>
-                <w:i/>
-              </w:rPr>
-              <w:t xml:space="preserve">, </w:t>
-            </w:r>
-            <w:proofErr w:type="spellStart"/>
-            <w:r>
-              <w:rPr>
-                <w:i/>
-              </w:rPr>
-              <w:t>A.Truhlar</w:t>
-            </w:r>
-            <w:proofErr w:type="spellEnd"/>
-            <w:r>
-              <w:rPr>
-                <w:i/>
-              </w:rPr>
-              <w:t xml:space="preserve">, </w:t>
-            </w:r>
-            <w:proofErr w:type="spellStart"/>
-            <w:r>
-              <w:rPr>
-                <w:i/>
-              </w:rPr>
-              <w:t>R.Kirchschlager</w:t>
-            </w:r>
-            <w:proofErr w:type="spellEnd"/>
-            <w:r>
-              <w:rPr>
-                <w:i/>
-              </w:rPr>
-              <w:t xml:space="preserve">, </w:t>
-            </w:r>
-            <w:proofErr w:type="spellStart"/>
-            <w:r>
-              <w:rPr>
-                <w:i/>
-              </w:rPr>
-              <w:t>J.Kukučka</w:t>
-            </w:r>
-            <w:proofErr w:type="spellEnd"/>
-            <w:r>
-              <w:rPr>
-                <w:i/>
-              </w:rPr>
-              <w:t xml:space="preserve">, </w:t>
-            </w:r>
-            <w:proofErr w:type="spellStart"/>
-            <w:r>
-              <w:rPr>
-                <w:i/>
-              </w:rPr>
-              <w:t>V.Sessi</w:t>
-            </w:r>
-            <w:proofErr w:type="spellEnd"/>
-            <w:r>
-              <w:rPr>
-                <w:i/>
-              </w:rPr>
-              <w:t xml:space="preserve">, </w:t>
-            </w:r>
-            <w:proofErr w:type="spellStart"/>
-            <w:r>
-              <w:rPr>
-                <w:i/>
-              </w:rPr>
-              <w:t>M.Glaser</w:t>
-            </w:r>
-            <w:proofErr w:type="spellEnd"/>
-            <w:r>
-              <w:rPr>
-                <w:i/>
-              </w:rPr>
-              <w:t xml:space="preserve">, </w:t>
-            </w:r>
-            <w:proofErr w:type="spellStart"/>
-            <w:r>
-              <w:rPr>
-                <w:i/>
-              </w:rPr>
-              <w:t>A.Rastelli</w:t>
-            </w:r>
-            <w:proofErr w:type="spellEnd"/>
-            <w:r>
-              <w:rPr>
-                <w:i/>
-              </w:rPr>
-              <w:t>,</w:t>
-            </w:r>
-          </w:p>
-          <w:p>
-            <w:pPr>
-              <w:spacing w:after="0"/>
+              <w:t>E.Lausecker, A.Truhlar, R.Kirchschlager, J.Kukučka, V.Sessi, M.Glaser, A.Rastelli,</w:t>
+            </w:r>
+          </w:p>
+          <w:p>
+            <w:pPr>
               <w:ind w:left="10" w:hanging="6"/>
               <w:jc w:val="both"/>
             </w:pPr>
-            <w:proofErr w:type="spellStart"/>
             <w:r>
               <w:rPr>
                 <w:i/>
               </w:rPr>
-              <w:t>F.Schäffler</w:t>
-            </w:r>
-            <w:proofErr w:type="spellEnd"/>
-            <w:r>
-              <w:rPr>
-                <w:i/>
-              </w:rPr>
-              <w:t xml:space="preserve"> and </w:t>
-            </w:r>
-            <w:proofErr w:type="spellStart"/>
-            <w:r>
-              <w:rPr>
-                <w:i/>
-              </w:rPr>
-              <w:t>G.Katsaros</w:t>
-            </w:r>
-            <w:proofErr w:type="spellEnd"/>
+              <w:t>F.Schäffler and G.Katsaros</w:t>
+            </w:r>
             <w:r>
               <w:t>, Silicon Quantum Electronics Workshop 2015, Takamatsu, Japan.</w:t>
             </w:r>
@@ -1505,6 +966,474 @@
         <w:jc w:val="both"/>
       </w:pPr>
     </w:p>
+    <w:p>
+      <w:pPr>
+        <w:spacing w:after="0" w:line="266" w:lineRule="auto"/>
+        <w:ind w:left="409" w:hanging="409"/>
+        <w:jc w:val="both"/>
+      </w:pPr>
+      <w:bookmarkStart w:id="0" w:name="_GoBack"/>
+      <w:bookmarkEnd w:id="0"/>
+    </w:p>
+    <w:p>
+      <w:pPr>
+        <w:spacing w:after="0"/>
+        <w:ind w:left="-415" w:hanging="10"/>
+      </w:pPr>
+      <w:r>
+        <w:rPr>
+          <w:noProof/>
+        </w:rPr>
+        <mc:AlternateContent>
+          <mc:Choice Requires="wpg">
+            <w:drawing>
+              <wp:inline distT="0" distB="0" distL="0" distR="0" wp14:anchorId="7B778E21" wp14:editId="34948BF1">
+                <wp:extent cx="797128" cy="56667"/>
+                <wp:effectExtent l="0" t="0" r="0" b="0"/>
+                <wp:docPr id="1" name="Group 1"/>
+                <wp:cNvGraphicFramePr/>
+                <a:graphic xmlns:a="http://schemas.openxmlformats.org/drawingml/2006/main">
+                  <a:graphicData uri="http://schemas.microsoft.com/office/word/2010/wordprocessingGroup">
+                    <wpg:wgp>
+                      <wpg:cNvGrpSpPr/>
+                      <wpg:grpSpPr>
+                        <a:xfrm>
+                          <a:off x="0" y="0"/>
+                          <a:ext cx="797128" cy="56667"/>
+                          <a:chOff x="0" y="0"/>
+                          <a:chExt cx="797128" cy="56667"/>
+                        </a:xfrm>
+                      </wpg:grpSpPr>
+                      <wps:wsp>
+                        <wps:cNvPr id="2" name="Shape 1251"/>
+                        <wps:cNvSpPr/>
+                        <wps:spPr>
+                          <a:xfrm>
+                            <a:off x="0" y="0"/>
+                            <a:ext cx="797128" cy="56667"/>
+                          </a:xfrm>
+                          <a:custGeom>
+                            <a:avLst/>
+                            <a:gdLst/>
+                            <a:ahLst/>
+                            <a:cxnLst/>
+                            <a:rect l="0" t="0" r="0" b="0"/>
+                            <a:pathLst>
+                              <a:path w="797128" h="56667">
+                                <a:moveTo>
+                                  <a:pt x="0" y="0"/>
+                                </a:moveTo>
+                                <a:lnTo>
+                                  <a:pt x="797128" y="0"/>
+                                </a:lnTo>
+                                <a:lnTo>
+                                  <a:pt x="797128" y="56667"/>
+                                </a:lnTo>
+                                <a:lnTo>
+                                  <a:pt x="0" y="56667"/>
+                                </a:lnTo>
+                                <a:lnTo>
+                                  <a:pt x="0" y="0"/>
+                                </a:lnTo>
+                              </a:path>
+                            </a:pathLst>
+                          </a:custGeom>
+                          <a:ln w="0" cap="flat">
+                            <a:miter lim="127000"/>
+                          </a:ln>
+                        </wps:spPr>
+                        <wps:style>
+                          <a:lnRef idx="0">
+                            <a:srgbClr val="000000">
+                              <a:alpha val="0"/>
+                            </a:srgbClr>
+                          </a:lnRef>
+                          <a:fillRef idx="1">
+                            <a:srgbClr val="59B24C"/>
+                          </a:fillRef>
+                          <a:effectRef idx="0">
+                            <a:scrgbClr r="0" g="0" b="0"/>
+                          </a:effectRef>
+                          <a:fontRef idx="none"/>
+                        </wps:style>
+                        <wps:bodyPr/>
+                      </wps:wsp>
+                    </wpg:wgp>
+                  </a:graphicData>
+                </a:graphic>
+              </wp:inline>
+            </w:drawing>
+          </mc:Choice>
+          <mc:Fallback>
+            <w:pict>
+              <v:group w14:anchorId="0FDB6F7C" id="Group 1" o:spid="_x0000_s1026" style="width:62.75pt;height:4.45pt;mso-position-horizontal-relative:char;mso-position-vertical-relative:line" coordsize="7971,566" o:gfxdata="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">
+                <v:shape id="Shape 1251" o:spid="_x0000_s1027" style="position:absolute;width:7971;height:566;visibility:visible;mso-wrap-style:square;v-text-anchor:top" coordsize="797128,56667" o:gfxdata="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" path="m,l797128,r,56667l,56667,,e" fillcolor="#59b24c" stroked="f" strokeweight="0">
+                  <v:stroke miterlimit="83231f" joinstyle="miter"/>
+                  <v:path arrowok="t" textboxrect="0,0,797128,56667"/>
+                </v:shape>
+                <w10:anchorlock/>
+              </v:group>
+            </w:pict>
+          </mc:Fallback>
+        </mc:AlternateContent>
+      </w:r>
+      <w:r>
+        <w:rPr>
+          <w:color w:val="59B24C"/>
+          <w:sz w:val="29"/>
+        </w:rPr>
+        <w:t xml:space="preserve"> Master thesis</w:t>
+      </w:r>
+    </w:p>
+    <w:tbl>
+      <w:tblPr>
+        <w:tblStyle w:val="TableGrid"/>
+        <w:tblW w:w="9378" w:type="dxa"/>
+        <w:tblInd w:w="-233" w:type="dxa"/>
+        <w:tblCellMar>
+          <w:top w:w="1" w:type="dxa"/>
+        </w:tblCellMar>
+        <w:tblLook w:val="04A0" w:firstRow="1" w:lastRow="0" w:firstColumn="1" w:lastColumn="0" w:noHBand="0" w:noVBand="1"/>
+      </w:tblPr>
+      <w:tblGrid>
+        <w:gridCol w:w="1242"/>
+        <w:gridCol w:w="8136"/>
+      </w:tblGrid>
+      <w:tr>
+        <w:trPr>
+          <w:trHeight w:val="1083"/>
+        </w:trPr>
+        <w:tc>
+          <w:tcPr>
+            <w:tcW w:w="1242" w:type="dxa"/>
+            <w:tcBorders>
+              <w:top w:val="nil"/>
+              <w:left w:val="nil"/>
+              <w:bottom w:val="nil"/>
+              <w:right w:val="nil"/>
+            </w:tcBorders>
+          </w:tcPr>
+          <w:p>
+            <w:pPr>
+              <w:ind w:left="73"/>
+              <w:jc w:val="center"/>
+            </w:pPr>
+            <w:r>
+              <w:t>September</w:t>
+            </w:r>
+          </w:p>
+          <w:p>
+            <w:r>
+              <w:t xml:space="preserve">  </w:t>
+            </w:r>
+            <w:r>
+              <w:t xml:space="preserve">    </w:t>
+            </w:r>
+            <w:r>
+              <w:t xml:space="preserve"> </w:t>
+            </w:r>
+            <w:r>
+              <w:t>23</w:t>
+            </w:r>
+            <w:r>
+              <w:t>, 2014</w:t>
+            </w:r>
+          </w:p>
+        </w:tc>
+        <w:tc>
+          <w:tcPr>
+            <w:tcW w:w="8136" w:type="dxa"/>
+            <w:tcBorders>
+              <w:top w:val="nil"/>
+              <w:left w:val="nil"/>
+              <w:bottom w:val="nil"/>
+              <w:right w:val="nil"/>
+            </w:tcBorders>
+          </w:tcPr>
+          <w:p>
+            <w:pPr>
+              <w:ind w:left="16"/>
+              <w:jc w:val="both"/>
+            </w:pPr>
+            <w:r>
+              <w:rPr>
+                <w:b/>
+              </w:rPr>
+              <w:t>D</w:t>
+            </w:r>
+            <w:r>
+              <w:rPr>
+                <w:b/>
+              </w:rPr>
+              <w:t>esign and characterization of radio-frequency</w:t>
+            </w:r>
+            <w:r>
+              <w:rPr>
+                <w:b/>
+              </w:rPr>
+              <w:t xml:space="preserve"> circuits in</w:t>
+            </w:r>
+            <w:r>
+              <w:rPr>
+                <w:b/>
+              </w:rPr>
+              <w:t xml:space="preserve"> horizontal current bipolar transistor </w:t>
+            </w:r>
+            <w:r>
+              <w:rPr>
+                <w:b/>
+              </w:rPr>
+              <w:t>technology</w:t>
+            </w:r>
+          </w:p>
+          <w:p>
+            <w:pPr>
+              <w:ind w:left="16"/>
+              <w:jc w:val="both"/>
+              <w:rPr>
+                <w:b/>
+              </w:rPr>
+            </w:pPr>
+          </w:p>
+          <w:p>
+            <w:pPr>
+              <w:ind w:left="16"/>
+              <w:jc w:val="both"/>
+              <w:rPr>
+                <w:b/>
+              </w:rPr>
+            </w:pPr>
+          </w:p>
+          <w:p>
+            <w:pPr>
+              <w:ind w:left="16"/>
+              <w:jc w:val="both"/>
+            </w:pPr>
+          </w:p>
+          <w:p>
+            <w:pPr>
+              <w:ind w:left="16"/>
+              <w:jc w:val="both"/>
+            </w:pPr>
+          </w:p>
+          <w:p>
+            <w:pPr>
+              <w:ind w:left="16"/>
+              <w:jc w:val="both"/>
+            </w:pPr>
+          </w:p>
+        </w:tc>
+      </w:tr>
+    </w:tbl>
+    <w:p>
+      <w:pPr>
+        <w:spacing w:after="0"/>
+        <w:ind w:left="-415" w:hanging="10"/>
+      </w:pPr>
+      <w:r>
+        <w:rPr>
+          <w:noProof/>
+        </w:rPr>
+        <mc:AlternateContent>
+          <mc:Choice Requires="wpg">
+            <w:drawing>
+              <wp:inline distT="0" distB="0" distL="0" distR="0" wp14:anchorId="778B4230" wp14:editId="3477342F">
+                <wp:extent cx="797128" cy="56667"/>
+                <wp:effectExtent l="0" t="0" r="0" b="0"/>
+                <wp:docPr id="7" name="Group 7"/>
+                <wp:cNvGraphicFramePr/>
+                <a:graphic xmlns:a="http://schemas.openxmlformats.org/drawingml/2006/main">
+                  <a:graphicData uri="http://schemas.microsoft.com/office/word/2010/wordprocessingGroup">
+                    <wpg:wgp>
+                      <wpg:cNvGrpSpPr/>
+                      <wpg:grpSpPr>
+                        <a:xfrm>
+                          <a:off x="0" y="0"/>
+                          <a:ext cx="797128" cy="56667"/>
+                          <a:chOff x="0" y="0"/>
+                          <a:chExt cx="797128" cy="56667"/>
+                        </a:xfrm>
+                      </wpg:grpSpPr>
+                      <wps:wsp>
+                        <wps:cNvPr id="8" name="Shape 1251"/>
+                        <wps:cNvSpPr/>
+                        <wps:spPr>
+                          <a:xfrm>
+                            <a:off x="0" y="0"/>
+                            <a:ext cx="797128" cy="56667"/>
+                          </a:xfrm>
+                          <a:custGeom>
+                            <a:avLst/>
+                            <a:gdLst/>
+                            <a:ahLst/>
+                            <a:cxnLst/>
+                            <a:rect l="0" t="0" r="0" b="0"/>
+                            <a:pathLst>
+                              <a:path w="797128" h="56667">
+                                <a:moveTo>
+                                  <a:pt x="0" y="0"/>
+                                </a:moveTo>
+                                <a:lnTo>
+                                  <a:pt x="797128" y="0"/>
+                                </a:lnTo>
+                                <a:lnTo>
+                                  <a:pt x="797128" y="56667"/>
+                                </a:lnTo>
+                                <a:lnTo>
+                                  <a:pt x="0" y="56667"/>
+                                </a:lnTo>
+                                <a:lnTo>
+                                  <a:pt x="0" y="0"/>
+                                </a:lnTo>
+                              </a:path>
+                            </a:pathLst>
+                          </a:custGeom>
+                          <a:ln w="0" cap="flat">
+                            <a:miter lim="127000"/>
+                          </a:ln>
+                        </wps:spPr>
+                        <wps:style>
+                          <a:lnRef idx="0">
+                            <a:srgbClr val="000000">
+                              <a:alpha val="0"/>
+                            </a:srgbClr>
+                          </a:lnRef>
+                          <a:fillRef idx="1">
+                            <a:srgbClr val="59B24C"/>
+                          </a:fillRef>
+                          <a:effectRef idx="0">
+                            <a:scrgbClr r="0" g="0" b="0"/>
+                          </a:effectRef>
+                          <a:fontRef idx="none"/>
+                        </wps:style>
+                        <wps:bodyPr/>
+                      </wps:wsp>
+                    </wpg:wgp>
+                  </a:graphicData>
+                </a:graphic>
+              </wp:inline>
+            </w:drawing>
+          </mc:Choice>
+          <mc:Fallback>
+            <w:pict>
+              <v:group w14:anchorId="0EE34223" id="Group 7" o:spid="_x0000_s1026" style="width:62.75pt;height:4.45pt;mso-position-horizontal-relative:char;mso-position-vertical-relative:line" coordsize="7971,566" o:gfxdata="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">
+                <v:shape id="Shape 1251" o:spid="_x0000_s1027" style="position:absolute;width:7971;height:566;visibility:visible;mso-wrap-style:square;v-text-anchor:top" coordsize="797128,56667" o:gfxdata="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" path="m,l797128,r,56667l,56667,,e" fillcolor="#59b24c" stroked="f" strokeweight="0">
+                  <v:stroke miterlimit="83231f" joinstyle="miter"/>
+                  <v:path arrowok="t" textboxrect="0,0,797128,56667"/>
+                </v:shape>
+                <w10:anchorlock/>
+              </v:group>
+            </w:pict>
+          </mc:Fallback>
+        </mc:AlternateContent>
+      </w:r>
+      <w:r>
+        <w:rPr>
+          <w:color w:val="59B24C"/>
+          <w:sz w:val="29"/>
+        </w:rPr>
+        <w:t xml:space="preserve"> Bachelor</w:t>
+      </w:r>
+      <w:r>
+        <w:rPr>
+          <w:color w:val="59B24C"/>
+          <w:sz w:val="29"/>
+        </w:rPr>
+        <w:t xml:space="preserve"> thesis</w:t>
+      </w:r>
+    </w:p>
+    <w:tbl>
+      <w:tblPr>
+        <w:tblStyle w:val="TableGrid"/>
+        <w:tblW w:w="9378" w:type="dxa"/>
+        <w:tblInd w:w="-233" w:type="dxa"/>
+        <w:tblCellMar>
+          <w:top w:w="1" w:type="dxa"/>
+        </w:tblCellMar>
+        <w:tblLook w:val="04A0" w:firstRow="1" w:lastRow="0" w:firstColumn="1" w:lastColumn="0" w:noHBand="0" w:noVBand="1"/>
+      </w:tblPr>
+      <w:tblGrid>
+        <w:gridCol w:w="1242"/>
+        <w:gridCol w:w="8136"/>
+      </w:tblGrid>
+      <w:tr>
+        <w:trPr>
+          <w:trHeight w:val="1083"/>
+        </w:trPr>
+        <w:tc>
+          <w:tcPr>
+            <w:tcW w:w="1242" w:type="dxa"/>
+            <w:tcBorders>
+              <w:top w:val="nil"/>
+              <w:left w:val="nil"/>
+              <w:bottom w:val="nil"/>
+              <w:right w:val="nil"/>
+            </w:tcBorders>
+          </w:tcPr>
+          <w:p>
+            <w:pPr>
+              <w:ind w:left="73"/>
+              <w:jc w:val="center"/>
+            </w:pPr>
+            <w:r>
+              <w:t xml:space="preserve">            July</w:t>
+            </w:r>
+          </w:p>
+          <w:p>
+            <w:r>
+              <w:t xml:space="preserve">       </w:t>
+            </w:r>
+            <w:r>
+              <w:t xml:space="preserve">  6, 2012</w:t>
+            </w:r>
+          </w:p>
+        </w:tc>
+        <w:tc>
+          <w:tcPr>
+            <w:tcW w:w="8136" w:type="dxa"/>
+            <w:tcBorders>
+              <w:top w:val="nil"/>
+              <w:left w:val="nil"/>
+              <w:bottom w:val="nil"/>
+              <w:right w:val="nil"/>
+            </w:tcBorders>
+          </w:tcPr>
+          <w:p>
+            <w:pPr>
+              <w:ind w:left="16"/>
+              <w:jc w:val="both"/>
+              <w:rPr>
+                <w:b/>
+              </w:rPr>
+            </w:pPr>
+            <w:r>
+              <w:rPr>
+                <w:b/>
+              </w:rPr>
+              <w:t>Design and optimization of operational amplifie</w:t>
+            </w:r>
+            <w:r>
+              <w:rPr>
+                <w:b/>
+              </w:rPr>
+              <w:t>r in BiCMOS technology with horizontal current bipolar</w:t>
+            </w:r>
+            <w:r>
+              <w:rPr>
+                <w:b/>
+              </w:rPr>
+              <w:t xml:space="preserve"> transistor</w:t>
+            </w:r>
+          </w:p>
+          <w:p>
+            <w:pPr>
+              <w:ind w:left="16"/>
+              <w:jc w:val="both"/>
+            </w:pPr>
+          </w:p>
+        </w:tc>
+      </w:tr>
+    </w:tbl>
     <w:p>
       <w:pPr>
         <w:spacing w:after="0" w:line="266" w:lineRule="auto"/>
@@ -1922,6 +1851,7 @@
   <w:style w:type="character" w:default="1" w:styleId="DefaultParagraphFont">
     <w:name w:val="Default Paragraph Font"/>
     <w:uiPriority w:val="1"/>
+    <w:semiHidden/>
     <w:unhideWhenUsed/>
   </w:style>
   <w:style w:type="table" w:default="1" w:styleId="TableNormal">

</xml_diff>